<commit_message>
User class now uses getGroups and getUsers as requests for group and user list from chatserver, and chatserver should now use getUserGroups to find a user's groups (design doc changes)
</commit_message>
<xml_diff>
--- a/Design Doc Draft.docx
+++ b/Design Doc Draft.docx
@@ -973,8 +973,6 @@
         <w:br/>
         <w:t>    # of users &gt;=</w:t>
       </w:r>
-      <w:bookmarkStart w:id="0" w:name="_GoBack"/>
-      <w:bookmarkEnd w:id="0"/>
       <w:r>
         <w:rPr>
           <w:rFonts w:ascii="Times New Roman" w:eastAsia="Times New Roman" w:hAnsi="Times New Roman" w:cs="Times New Roman"/>
@@ -1935,7 +1933,6 @@
         <w:spacing w:after="0" w:line="240" w:lineRule="auto"/>
         <w:rPr>
           <w:rFonts w:ascii="Times New Roman" w:eastAsia="Times New Roman" w:hAnsi="Times New Roman" w:cs="Times New Roman"/>
-          <w:color w:val="000000"/>
         </w:rPr>
       </w:pPr>
       <w:r>
@@ -2125,7 +2122,50 @@
           <w:rFonts w:ascii="Times New Roman" w:eastAsia="Times New Roman" w:hAnsi="Times New Roman" w:cs="Times New Roman"/>
         </w:rPr>
         <w:br/>
-        <w:t>public List&lt;String&gt; getGroups() // returns a list of groupnames in which the user is a member</w:t>
+        <w:t xml:space="preserve">public List&lt;String&gt; getGroups() // </w:t>
+      </w:r>
+      <w:r>
+        <w:rPr>
+          <w:rFonts w:ascii="Times New Roman" w:eastAsia="Times New Roman" w:hAnsi="Times New Roman" w:cs="Times New Roman"/>
+        </w:rPr>
+        <w:t>request to chat server for a list of groups</w:t>
+      </w:r>
+    </w:p>
+    <w:p>
+      <w:pPr>
+        <w:spacing w:after="0" w:line="240" w:lineRule="auto"/>
+        <w:rPr>
+          <w:rFonts w:ascii="Times New Roman" w:eastAsia="Times New Roman" w:hAnsi="Times New Roman" w:cs="Times New Roman"/>
+        </w:rPr>
+      </w:pPr>
+      <w:r>
+        <w:rPr>
+          <w:rFonts w:ascii="Times New Roman" w:eastAsia="Times New Roman" w:hAnsi="Times New Roman" w:cs="Times New Roman"/>
+        </w:rPr>
+        <w:t>public List&lt;String&gt; getUsers() // request to chat server for a list of users</w:t>
+      </w:r>
+      <w:bookmarkStart w:id="0" w:name="_GoBack"/>
+      <w:bookmarkEnd w:id="0"/>
+    </w:p>
+    <w:p>
+      <w:pPr>
+        <w:spacing w:after="0" w:line="240" w:lineRule="auto"/>
+        <w:rPr>
+          <w:rFonts w:ascii="Times New Roman" w:eastAsia="Times New Roman" w:hAnsi="Times New Roman" w:cs="Times New Roman"/>
+          <w:color w:val="000000"/>
+        </w:rPr>
+      </w:pPr>
+      <w:r>
+        <w:rPr>
+          <w:rFonts w:ascii="Times New Roman" w:eastAsia="Times New Roman" w:hAnsi="Times New Roman" w:cs="Times New Roman"/>
+        </w:rPr>
+        <w:t xml:space="preserve">public List&lt;String&gt; getUserGroups() // </w:t>
+      </w:r>
+      <w:r>
+        <w:rPr>
+          <w:rFonts w:ascii="Times New Roman" w:eastAsia="Times New Roman" w:hAnsi="Times New Roman" w:cs="Times New Roman"/>
+        </w:rPr>
+        <w:t>returns a list of groupnames in which the user is a member</w:t>
       </w:r>
       <w:r>
         <w:rPr>
@@ -2281,7 +2321,6 @@
           <w:sz w:val="26"/>
           <w:szCs w:val="26"/>
         </w:rPr>
-        <w:lastRenderedPageBreak/>
         <w:t xml:space="preserve">Message class </w:t>
       </w:r>
       <w:r>
@@ -2651,7 +2690,6 @@
           <w:sz w:val="24"/>
           <w:szCs w:val="24"/>
         </w:rPr>
-        <w:lastRenderedPageBreak/>
         <w:t>Description of Fields</w:t>
       </w:r>
       <w:r>
@@ -3102,6 +3140,7 @@
           <w:rFonts w:ascii="Times New Roman" w:hAnsi="Times New Roman" w:cs="Times New Roman"/>
           <w:color w:val="000000"/>
         </w:rPr>
+        <w:lastRenderedPageBreak/>
         <w:t>e.      Have a User try to send a message to a nonexistent User and check that it is handled correctly.</w:t>
       </w:r>
       <w:r>
@@ -3109,12 +3148,6 @@
           <w:rFonts w:ascii="Times New Roman" w:hAnsi="Times New Roman" w:cs="Times New Roman"/>
         </w:rPr>
         <w:br/>
-      </w:r>
-      <w:r>
-        <w:rPr>
-          <w:rFonts w:ascii="Times New Roman" w:hAnsi="Times New Roman" w:cs="Times New Roman"/>
-        </w:rPr>
-        <w:lastRenderedPageBreak/>
         <w:t>f.       Have the ChatServer attempt to log in a User with a name that’s already taken and check that it is handled correctly.</w:t>
       </w:r>
       <w:r>

</xml_diff>